<commit_message>
doku praktikum 01 abgabe bereit
</commit_message>
<xml_diff>
--- a/GKAP_doc/GKA Praktikum01.docx
+++ b/GKAP_doc/GKA Praktikum01.docx
@@ -2918,12 +2918,41 @@
           <w:szCs w:val="24"/>
         </w:rPr>
       </w:pPr>
-      <w:r>
-        <w:rPr>
-          <w:rFonts w:eastAsia="ArialMT" w:cs="ArialMT"/>
-          <w:sz w:val="24"/>
-          <w:szCs w:val="24"/>
-        </w:rPr>
+    </w:p>
+    <w:p>
+      <w:pPr>
+        <w:autoSpaceDE w:val="0"/>
+        <w:autoSpaceDN w:val="0"/>
+        <w:adjustRightInd w:val="0"/>
+        <w:spacing w:after="0" w:line="240" w:lineRule="auto"/>
+        <w:ind w:left="708"/>
+        <w:rPr>
+          <w:rFonts w:eastAsia="ArialMT" w:cs="ArialMT"/>
+          <w:sz w:val="24"/>
+          <w:szCs w:val="24"/>
+        </w:rPr>
+      </w:pPr>
+    </w:p>
+    <w:p>
+      <w:pPr>
+        <w:autoSpaceDE w:val="0"/>
+        <w:autoSpaceDN w:val="0"/>
+        <w:adjustRightInd w:val="0"/>
+        <w:spacing w:after="0" w:line="240" w:lineRule="auto"/>
+        <w:ind w:left="708"/>
+        <w:rPr>
+          <w:rFonts w:eastAsia="ArialMT" w:cs="ArialMT"/>
+          <w:sz w:val="24"/>
+          <w:szCs w:val="24"/>
+        </w:rPr>
+      </w:pPr>
+      <w:r>
+        <w:rPr>
+          <w:rFonts w:eastAsia="ArialMT" w:cs="ArialMT"/>
+          <w:sz w:val="24"/>
+          <w:szCs w:val="24"/>
+        </w:rPr>
+        <w:lastRenderedPageBreak/>
         <w:t xml:space="preserve">Der fertige Graph wird </w:t>
       </w:r>
       <w:r>
@@ -3032,7 +3061,6 @@
           <w:sz w:val="24"/>
           <w:szCs w:val="24"/>
         </w:rPr>
-        <w:lastRenderedPageBreak/>
         <w:t>Genau andersrum funktioniert das Prinzip bei</w:t>
       </w:r>
       <w:r>
@@ -3906,8 +3934,6 @@
           <w:szCs w:val="24"/>
         </w:rPr>
       </w:pPr>
-      <w:bookmarkStart w:id="0" w:name="_GoBack"/>
-      <w:bookmarkEnd w:id="0"/>
     </w:p>
     <w:p>
       <w:pPr>
@@ -3948,7 +3974,6 @@
           <w:sz w:val="28"/>
           <w:szCs w:val="28"/>
         </w:rPr>
-        <w:lastRenderedPageBreak/>
         <w:t>Beantwortung der Fragen:</w:t>
       </w:r>
     </w:p>
@@ -4270,7 +4295,7 @@
         <w:spacing w:after="0" w:line="240" w:lineRule="auto"/>
         <w:rPr>
           <w:rFonts w:cs="Arial"/>
-          <w:color w:val="1F4E79" w:themeColor="accent1" w:themeShade="80"/>
+          <w:color w:val="2E74B5" w:themeColor="accent1" w:themeShade="BF"/>
           <w:sz w:val="24"/>
           <w:szCs w:val="24"/>
         </w:rPr>
@@ -4278,7 +4303,7 @@
       <w:r>
         <w:rPr>
           <w:rFonts w:cs="NimbusSanL-Regu"/>
-          <w:color w:val="1F4E79" w:themeColor="accent1" w:themeShade="80"/>
+          <w:color w:val="2E74B5" w:themeColor="accent1" w:themeShade="BF"/>
           <w:sz w:val="24"/>
           <w:szCs w:val="24"/>
         </w:rPr>
@@ -4287,7 +4312,7 @@
       <w:r>
         <w:rPr>
           <w:rFonts w:cs="NimbusSanL-Regu"/>
-          <w:color w:val="1F4E79" w:themeColor="accent1" w:themeShade="80"/>
+          <w:color w:val="2E74B5" w:themeColor="accent1" w:themeShade="BF"/>
           <w:sz w:val="24"/>
           <w:szCs w:val="24"/>
         </w:rPr>
@@ -4296,7 +4321,7 @@
       <w:r>
         <w:rPr>
           <w:rFonts w:cs="NimbusSanL-Regu"/>
-          <w:color w:val="1F4E79" w:themeColor="accent1" w:themeShade="80"/>
+          <w:color w:val="2E74B5" w:themeColor="accent1" w:themeShade="BF"/>
           <w:sz w:val="24"/>
           <w:szCs w:val="24"/>
         </w:rPr>
@@ -4305,7 +4330,7 @@
       <w:r>
         <w:rPr>
           <w:rFonts w:cs="NimbusSanL-Regu"/>
-          <w:color w:val="1F4E79" w:themeColor="accent1" w:themeShade="80"/>
+          <w:color w:val="2E74B5" w:themeColor="accent1" w:themeShade="BF"/>
           <w:sz w:val="24"/>
           <w:szCs w:val="24"/>
         </w:rPr>
@@ -4314,7 +4339,7 @@
       <w:r>
         <w:rPr>
           <w:rFonts w:cs="NimbusSanL-Regu"/>
-          <w:color w:val="1F4E79" w:themeColor="accent1" w:themeShade="80"/>
+          <w:color w:val="2E74B5" w:themeColor="accent1" w:themeShade="BF"/>
           <w:sz w:val="24"/>
           <w:szCs w:val="24"/>
         </w:rPr>
@@ -4323,7 +4348,7 @@
       <w:r>
         <w:rPr>
           <w:rFonts w:cs="NimbusSanL-Regu"/>
-          <w:color w:val="1F4E79" w:themeColor="accent1" w:themeShade="80"/>
+          <w:color w:val="2E74B5" w:themeColor="accent1" w:themeShade="BF"/>
           <w:sz w:val="24"/>
           <w:szCs w:val="24"/>
         </w:rPr>
@@ -4332,7 +4357,7 @@
       <w:r>
         <w:rPr>
           <w:rFonts w:cs="NimbusSanL-Regu"/>
-          <w:color w:val="1F4E79" w:themeColor="accent1" w:themeShade="80"/>
+          <w:color w:val="2E74B5" w:themeColor="accent1" w:themeShade="BF"/>
           <w:sz w:val="24"/>
           <w:szCs w:val="24"/>
         </w:rPr>
@@ -4341,7 +4366,7 @@
       <w:r>
         <w:rPr>
           <w:rFonts w:cs="NimbusSanL-Regu"/>
-          <w:color w:val="1F4E79" w:themeColor="accent1" w:themeShade="80"/>
+          <w:color w:val="2E74B5" w:themeColor="accent1" w:themeShade="BF"/>
           <w:sz w:val="24"/>
           <w:szCs w:val="24"/>
         </w:rPr>
@@ -4350,7 +4375,7 @@
       <w:r>
         <w:rPr>
           <w:rFonts w:cs="NimbusSanL-Regu"/>
-          <w:color w:val="1F4E79" w:themeColor="accent1" w:themeShade="80"/>
+          <w:color w:val="2E74B5" w:themeColor="accent1" w:themeShade="BF"/>
           <w:sz w:val="24"/>
           <w:szCs w:val="24"/>
         </w:rPr>
@@ -4359,7 +4384,7 @@
       <w:r>
         <w:rPr>
           <w:rFonts w:cs="NimbusSanL-Regu"/>
-          <w:color w:val="1F4E79" w:themeColor="accent1" w:themeShade="80"/>
+          <w:color w:val="2E74B5" w:themeColor="accent1" w:themeShade="BF"/>
           <w:sz w:val="24"/>
           <w:szCs w:val="24"/>
         </w:rPr>
@@ -4368,7 +4393,7 @@
       <w:r>
         <w:rPr>
           <w:rFonts w:cs="NimbusSanL-Regu"/>
-          <w:color w:val="1F4E79" w:themeColor="accent1" w:themeShade="80"/>
+          <w:color w:val="2E74B5" w:themeColor="accent1" w:themeShade="BF"/>
           <w:sz w:val="24"/>
           <w:szCs w:val="24"/>
         </w:rPr>
@@ -4377,7 +4402,7 @@
       <w:r>
         <w:rPr>
           <w:rFonts w:cs="NimbusSanL-Regu"/>
-          <w:color w:val="1F4E79" w:themeColor="accent1" w:themeShade="80"/>
+          <w:color w:val="2E74B5" w:themeColor="accent1" w:themeShade="BF"/>
           <w:sz w:val="24"/>
           <w:szCs w:val="24"/>
         </w:rPr>
@@ -4386,7 +4411,7 @@
       <w:r>
         <w:rPr>
           <w:rFonts w:cs="NimbusSanL-Regu"/>
-          <w:color w:val="1F4E79" w:themeColor="accent1" w:themeShade="80"/>
+          <w:color w:val="2E74B5" w:themeColor="accent1" w:themeShade="BF"/>
           <w:sz w:val="24"/>
           <w:szCs w:val="24"/>
         </w:rPr>
@@ -4395,7 +4420,7 @@
       <w:r>
         <w:rPr>
           <w:rFonts w:cs="NimbusSanL-Regu"/>
-          <w:color w:val="1F4E79" w:themeColor="accent1" w:themeShade="80"/>
+          <w:color w:val="2E74B5" w:themeColor="accent1" w:themeShade="BF"/>
           <w:sz w:val="24"/>
           <w:szCs w:val="24"/>
         </w:rPr>
@@ -4404,7 +4429,7 @@
       <w:r>
         <w:rPr>
           <w:rFonts w:cs="NimbusSanL-Regu"/>
-          <w:color w:val="1F4E79" w:themeColor="accent1" w:themeShade="80"/>
+          <w:color w:val="2E74B5" w:themeColor="accent1" w:themeShade="BF"/>
           <w:sz w:val="24"/>
           <w:szCs w:val="24"/>
         </w:rPr>
@@ -4413,7 +4438,7 @@
       <w:r>
         <w:rPr>
           <w:rFonts w:cs="NimbusSanL-Regu"/>
-          <w:color w:val="1F4E79" w:themeColor="accent1" w:themeShade="80"/>
+          <w:color w:val="2E74B5" w:themeColor="accent1" w:themeShade="BF"/>
           <w:sz w:val="24"/>
           <w:szCs w:val="24"/>
         </w:rPr>
@@ -4484,19 +4509,8 @@
           <w:szCs w:val="24"/>
         </w:rPr>
       </w:pPr>
-    </w:p>
-    <w:p>
-      <w:pPr>
-        <w:autoSpaceDE w:val="0"/>
-        <w:autoSpaceDN w:val="0"/>
-        <w:adjustRightInd w:val="0"/>
-        <w:spacing w:after="0" w:line="240" w:lineRule="auto"/>
-        <w:rPr>
-          <w:rFonts w:cs="Arial"/>
-          <w:sz w:val="24"/>
-          <w:szCs w:val="24"/>
-        </w:rPr>
-      </w:pPr>
+      <w:bookmarkStart w:id="0" w:name="_GoBack"/>
+      <w:bookmarkEnd w:id="0"/>
     </w:p>
     <w:p>
       <w:pPr>
@@ -4974,12 +4988,91 @@
           <w:szCs w:val="24"/>
         </w:rPr>
       </w:pPr>
-      <w:r>
-        <w:rPr>
-          <w:rFonts w:cs="Arial"/>
-          <w:sz w:val="24"/>
-          <w:szCs w:val="24"/>
-        </w:rPr>
+    </w:p>
+    <w:p>
+      <w:pPr>
+        <w:autoSpaceDE w:val="0"/>
+        <w:autoSpaceDN w:val="0"/>
+        <w:adjustRightInd w:val="0"/>
+        <w:spacing w:after="0" w:line="240" w:lineRule="auto"/>
+        <w:rPr>
+          <w:rFonts w:cs="Arial"/>
+          <w:sz w:val="24"/>
+          <w:szCs w:val="24"/>
+        </w:rPr>
+      </w:pPr>
+    </w:p>
+    <w:p>
+      <w:pPr>
+        <w:autoSpaceDE w:val="0"/>
+        <w:autoSpaceDN w:val="0"/>
+        <w:adjustRightInd w:val="0"/>
+        <w:spacing w:after="0" w:line="240" w:lineRule="auto"/>
+        <w:rPr>
+          <w:rFonts w:cs="Arial"/>
+          <w:sz w:val="24"/>
+          <w:szCs w:val="24"/>
+        </w:rPr>
+      </w:pPr>
+    </w:p>
+    <w:p>
+      <w:pPr>
+        <w:autoSpaceDE w:val="0"/>
+        <w:autoSpaceDN w:val="0"/>
+        <w:adjustRightInd w:val="0"/>
+        <w:spacing w:after="0" w:line="240" w:lineRule="auto"/>
+        <w:rPr>
+          <w:rFonts w:cs="Arial"/>
+          <w:sz w:val="24"/>
+          <w:szCs w:val="24"/>
+        </w:rPr>
+      </w:pPr>
+    </w:p>
+    <w:p>
+      <w:pPr>
+        <w:autoSpaceDE w:val="0"/>
+        <w:autoSpaceDN w:val="0"/>
+        <w:adjustRightInd w:val="0"/>
+        <w:spacing w:after="0" w:line="240" w:lineRule="auto"/>
+        <w:rPr>
+          <w:rFonts w:cs="Arial"/>
+          <w:sz w:val="24"/>
+          <w:szCs w:val="24"/>
+        </w:rPr>
+      </w:pPr>
+    </w:p>
+    <w:p>
+      <w:pPr>
+        <w:autoSpaceDE w:val="0"/>
+        <w:autoSpaceDN w:val="0"/>
+        <w:adjustRightInd w:val="0"/>
+        <w:spacing w:after="0" w:line="240" w:lineRule="auto"/>
+        <w:rPr>
+          <w:rFonts w:cs="Arial"/>
+          <w:sz w:val="24"/>
+          <w:szCs w:val="24"/>
+        </w:rPr>
+      </w:pPr>
+    </w:p>
+    <w:p>
+      <w:pPr>
+        <w:autoSpaceDE w:val="0"/>
+        <w:autoSpaceDN w:val="0"/>
+        <w:adjustRightInd w:val="0"/>
+        <w:spacing w:after="0" w:line="240" w:lineRule="auto"/>
+        <w:rPr>
+          <w:rFonts w:cs="Arial"/>
+          <w:sz w:val="24"/>
+          <w:szCs w:val="24"/>
+        </w:rPr>
+      </w:pPr>
+      <w:r>
+        <w:rPr>
+          <w:rFonts w:cs="Arial"/>
+          <w:sz w:val="24"/>
+          <w:szCs w:val="24"/>
+        </w:rPr>
+        <w:lastRenderedPageBreak/>
         <w:t>Aufgabe III :</w:t>
       </w:r>
     </w:p>
@@ -5014,7 +5107,15 @@
           <w:sz w:val="24"/>
           <w:szCs w:val="24"/>
         </w:rPr>
-        <w:t xml:space="preserve">Ein vollständiger, bipartiter Graph </w:t>
+        <w:t>Ein vol</w:t>
+      </w:r>
+      <w:r>
+        <w:rPr>
+          <w:rFonts w:cs="Arial"/>
+          <w:sz w:val="24"/>
+          <w:szCs w:val="24"/>
+        </w:rPr>
+        <w:t xml:space="preserve">lständiger, bipartiter Graph </w:t>
       </w:r>
       <w:proofErr w:type="spellStart"/>
       <w:r>
@@ -5032,7 +5133,15 @@
           <w:sz w:val="24"/>
           <w:szCs w:val="24"/>
         </w:rPr>
-        <w:t>;m</w:t>
+        <w:t>,</w:t>
+      </w:r>
+      <w:r>
+        <w:rPr>
+          <w:rFonts w:cs="Arial"/>
+          <w:sz w:val="24"/>
+          <w:szCs w:val="24"/>
+        </w:rPr>
+        <w:t>m</w:t>
       </w:r>
       <w:proofErr w:type="spellEnd"/>
       <w:proofErr w:type="gramEnd"/>
@@ -5087,93 +5196,275 @@
         <w:spacing w:after="0" w:line="240" w:lineRule="auto"/>
         <w:rPr>
           <w:rFonts w:cs="Arial"/>
-          <w:sz w:val="24"/>
-          <w:szCs w:val="24"/>
-        </w:rPr>
-      </w:pPr>
-      <w:r>
-        <w:rPr>
-          <w:rFonts w:cs="Arial"/>
-          <w:sz w:val="24"/>
-          <w:szCs w:val="24"/>
-        </w:rPr>
-        <w:t>1. Geben Sie K1</w:t>
+          <w:color w:val="2E74B5" w:themeColor="accent1" w:themeShade="BF"/>
+          <w:sz w:val="24"/>
+          <w:szCs w:val="24"/>
+        </w:rPr>
+      </w:pPr>
+      <w:r>
+        <w:rPr>
+          <w:rFonts w:cs="Arial"/>
+          <w:color w:val="2E74B5" w:themeColor="accent1" w:themeShade="BF"/>
+          <w:sz w:val="24"/>
+          <w:szCs w:val="24"/>
+        </w:rPr>
+        <w:t xml:space="preserve">Definition vollständiger </w:t>
+      </w:r>
+      <w:proofErr w:type="spellStart"/>
+      <w:r>
+        <w:rPr>
+          <w:rFonts w:cs="Arial"/>
+          <w:color w:val="2E74B5" w:themeColor="accent1" w:themeShade="BF"/>
+          <w:sz w:val="24"/>
+          <w:szCs w:val="24"/>
+        </w:rPr>
+        <w:t>bipartites</w:t>
+      </w:r>
+      <w:proofErr w:type="spellEnd"/>
+      <w:r>
+        <w:rPr>
+          <w:rFonts w:cs="Arial"/>
+          <w:color w:val="2E74B5" w:themeColor="accent1" w:themeShade="BF"/>
+          <w:sz w:val="24"/>
+          <w:szCs w:val="24"/>
+        </w:rPr>
+        <w:t xml:space="preserve"> Graph </w:t>
+      </w:r>
+      <w:proofErr w:type="spellStart"/>
+      <w:r>
+        <w:rPr>
+          <w:rFonts w:cs="Arial"/>
+          <w:color w:val="2E74B5" w:themeColor="accent1" w:themeShade="BF"/>
+          <w:sz w:val="24"/>
+          <w:szCs w:val="24"/>
+        </w:rPr>
+        <w:t>kn</w:t>
       </w:r>
       <w:proofErr w:type="gramStart"/>
       <w:r>
         <w:rPr>
           <w:rFonts w:cs="Arial"/>
-          <w:sz w:val="24"/>
-          <w:szCs w:val="24"/>
-        </w:rPr>
-        <w:t>;1</w:t>
-      </w:r>
-      <w:proofErr w:type="gramEnd"/>
-      <w:r>
-        <w:rPr>
-          <w:rFonts w:cs="Arial"/>
-          <w:sz w:val="24"/>
-          <w:szCs w:val="24"/>
-        </w:rPr>
-        <w:t>, K2;2 und K3;3 und die Anzahl der Kanten an.</w:t>
-      </w:r>
-    </w:p>
-    <w:p>
-      <w:pPr>
-        <w:autoSpaceDE w:val="0"/>
-        <w:autoSpaceDN w:val="0"/>
-        <w:adjustRightInd w:val="0"/>
-        <w:spacing w:after="0" w:line="240" w:lineRule="auto"/>
-        <w:rPr>
-          <w:rFonts w:cs="Arial"/>
-          <w:sz w:val="24"/>
-          <w:szCs w:val="24"/>
-        </w:rPr>
-      </w:pPr>
-      <w:r>
-        <w:rPr>
-          <w:rFonts w:cs="Arial"/>
-          <w:sz w:val="24"/>
-          <w:szCs w:val="24"/>
-        </w:rPr>
-        <w:lastRenderedPageBreak/>
-        <w:t xml:space="preserve">2. Bitte bestimmen Sie die Anzahl von Kanten in vollständigen, bipartiten Graphen </w:t>
-      </w:r>
-      <w:proofErr w:type="spellStart"/>
-      <w:r>
-        <w:rPr>
-          <w:rFonts w:cs="Arial"/>
-          <w:sz w:val="24"/>
-          <w:szCs w:val="24"/>
-        </w:rPr>
-        <w:t>Kn</w:t>
-      </w:r>
-      <w:proofErr w:type="gramStart"/>
-      <w:r>
-        <w:rPr>
-          <w:rFonts w:cs="Arial"/>
-          <w:sz w:val="24"/>
-          <w:szCs w:val="24"/>
-        </w:rPr>
-        <w:t>;n</w:t>
+          <w:color w:val="2E74B5" w:themeColor="accent1" w:themeShade="BF"/>
+          <w:sz w:val="24"/>
+          <w:szCs w:val="24"/>
+        </w:rPr>
+        <w:t>,m</w:t>
       </w:r>
       <w:proofErr w:type="spellEnd"/>
       <w:proofErr w:type="gramEnd"/>
       <w:r>
         <w:rPr>
           <w:rFonts w:cs="Arial"/>
-          <w:sz w:val="24"/>
-          <w:szCs w:val="24"/>
-        </w:rPr>
-        <w:t>.</w:t>
-      </w:r>
-    </w:p>
-    <w:p>
-      <w:pPr>
-        <w:autoSpaceDE w:val="0"/>
-        <w:autoSpaceDN w:val="0"/>
-        <w:adjustRightInd w:val="0"/>
-        <w:spacing w:after="0" w:line="240" w:lineRule="auto"/>
+          <w:color w:val="2E74B5" w:themeColor="accent1" w:themeShade="BF"/>
+          <w:sz w:val="24"/>
+          <w:szCs w:val="24"/>
+        </w:rPr>
+        <w:t>:</w:t>
+      </w:r>
+    </w:p>
+    <w:p>
+      <w:pPr>
+        <w:autoSpaceDE w:val="0"/>
+        <w:autoSpaceDN w:val="0"/>
+        <w:adjustRightInd w:val="0"/>
+        <w:spacing w:after="0" w:line="240" w:lineRule="auto"/>
+        <w:rPr>
+          <w:rFonts w:cs="Arial"/>
+          <w:color w:val="2E74B5" w:themeColor="accent1" w:themeShade="BF"/>
+          <w:sz w:val="24"/>
+          <w:szCs w:val="24"/>
+        </w:rPr>
+      </w:pPr>
+      <w:r>
+        <w:rPr>
+          <w:rFonts w:cs="Arial"/>
+          <w:color w:val="2E74B5" w:themeColor="accent1" w:themeShade="BF"/>
+          <w:sz w:val="24"/>
+          <w:szCs w:val="24"/>
+        </w:rPr>
+        <w:t xml:space="preserve">Graph G heißt vollständig </w:t>
+      </w:r>
+      <w:proofErr w:type="spellStart"/>
+      <w:r>
+        <w:rPr>
+          <w:rFonts w:cs="Arial"/>
+          <w:color w:val="2E74B5" w:themeColor="accent1" w:themeShade="BF"/>
+          <w:sz w:val="24"/>
+          <w:szCs w:val="24"/>
+        </w:rPr>
+        <w:t>bipartit</w:t>
+      </w:r>
+      <w:proofErr w:type="spellEnd"/>
+      <w:r>
+        <w:rPr>
+          <w:rFonts w:cs="Arial"/>
+          <w:color w:val="2E74B5" w:themeColor="accent1" w:themeShade="BF"/>
+          <w:sz w:val="24"/>
+          <w:szCs w:val="24"/>
+        </w:rPr>
+        <w:t xml:space="preserve">, falls eine </w:t>
+      </w:r>
+      <w:proofErr w:type="spellStart"/>
+      <w:r>
+        <w:rPr>
+          <w:rFonts w:cs="Arial"/>
+          <w:color w:val="2E74B5" w:themeColor="accent1" w:themeShade="BF"/>
+          <w:sz w:val="24"/>
+          <w:szCs w:val="24"/>
+        </w:rPr>
+        <w:t>Bipartien</w:t>
+      </w:r>
+      <w:proofErr w:type="spellEnd"/>
+      <w:r>
+        <w:rPr>
+          <w:rFonts w:cs="Arial"/>
+          <w:color w:val="2E74B5" w:themeColor="accent1" w:themeShade="BF"/>
+          <w:sz w:val="24"/>
+          <w:szCs w:val="24"/>
+        </w:rPr>
+        <w:t xml:space="preserve"> (Aufteilung in 2 Mengen, wobei keine Kante zwischen zwei Knoten eine Menge existieren darf) existieret, sodass jeder Knoten von A mit jeder Knoten von B verbunden ist. </w:t>
+      </w:r>
+      <w:proofErr w:type="spellStart"/>
+      <w:r>
+        <w:rPr>
+          <w:rFonts w:cs="Arial"/>
+          <w:color w:val="2E74B5" w:themeColor="accent1" w:themeShade="BF"/>
+          <w:sz w:val="24"/>
+          <w:szCs w:val="24"/>
+        </w:rPr>
+        <w:t>Kn</w:t>
+      </w:r>
+      <w:proofErr w:type="gramStart"/>
+      <w:r>
+        <w:rPr>
+          <w:rFonts w:cs="Arial"/>
+          <w:color w:val="2E74B5" w:themeColor="accent1" w:themeShade="BF"/>
+          <w:sz w:val="24"/>
+          <w:szCs w:val="24"/>
+        </w:rPr>
+        <w:t>,m</w:t>
+      </w:r>
+      <w:proofErr w:type="spellEnd"/>
+      <w:proofErr w:type="gramEnd"/>
+      <w:r>
+        <w:rPr>
+          <w:rFonts w:cs="Arial"/>
+          <w:color w:val="2E74B5" w:themeColor="accent1" w:themeShade="BF"/>
+          <w:sz w:val="24"/>
+          <w:szCs w:val="24"/>
+        </w:rPr>
+        <w:t xml:space="preserve">  symbolisiert </w:t>
+      </w:r>
+      <w:r>
+        <w:rPr>
+          <w:rFonts w:cs="Arial"/>
+          <w:color w:val="2E74B5" w:themeColor="accent1" w:themeShade="BF"/>
+          <w:sz w:val="24"/>
+          <w:szCs w:val="24"/>
+        </w:rPr>
+        <w:t>die Anzahl der jeweiliger Knotenmengen.</w:t>
+      </w:r>
+    </w:p>
+    <w:p>
+      <w:pPr>
+        <w:autoSpaceDE w:val="0"/>
+        <w:autoSpaceDN w:val="0"/>
+        <w:adjustRightInd w:val="0"/>
+        <w:spacing w:after="0" w:line="240" w:lineRule="auto"/>
+        <w:rPr>
+          <w:rFonts w:cs="Arial"/>
+          <w:sz w:val="24"/>
+          <w:szCs w:val="24"/>
+        </w:rPr>
+      </w:pPr>
+    </w:p>
+    <w:p>
+      <w:pPr>
+        <w:pStyle w:val="Listenabsatz"/>
+        <w:numPr>
+          <w:ilvl w:val="0"/>
+          <w:numId w:val="5"/>
+        </w:numPr>
+        <w:autoSpaceDE w:val="0"/>
+        <w:autoSpaceDN w:val="0"/>
+        <w:adjustRightInd w:val="0"/>
+        <w:spacing w:after="0" w:line="240" w:lineRule="auto"/>
+        <w:rPr>
+          <w:rFonts w:cs="Arial"/>
+          <w:sz w:val="24"/>
+          <w:szCs w:val="24"/>
+        </w:rPr>
+      </w:pPr>
+      <w:r>
+        <w:rPr>
+          <w:rFonts w:cs="Arial"/>
+          <w:sz w:val="24"/>
+          <w:szCs w:val="24"/>
+        </w:rPr>
+        <w:t>Geben Sie K1</w:t>
+      </w:r>
+      <w:proofErr w:type="gramStart"/>
+      <w:r>
+        <w:rPr>
+          <w:rFonts w:cs="Arial"/>
+          <w:sz w:val="24"/>
+          <w:szCs w:val="24"/>
+        </w:rPr>
+        <w:t>,</w:t>
+      </w:r>
+      <w:r>
+        <w:rPr>
+          <w:rFonts w:cs="Arial"/>
+          <w:sz w:val="24"/>
+          <w:szCs w:val="24"/>
+        </w:rPr>
+        <w:t>1</w:t>
+      </w:r>
+      <w:proofErr w:type="gramEnd"/>
+      <w:r>
+        <w:rPr>
+          <w:rFonts w:cs="Arial"/>
+          <w:sz w:val="24"/>
+          <w:szCs w:val="24"/>
+        </w:rPr>
+        <w:t>, K2,2 und K3,</w:t>
+      </w:r>
+      <w:r>
+        <w:rPr>
+          <w:rFonts w:cs="Arial"/>
+          <w:sz w:val="24"/>
+          <w:szCs w:val="24"/>
+        </w:rPr>
+        <w:t>3 und die Anzahl der Kanten an.</w:t>
+      </w:r>
+    </w:p>
+    <w:p>
+      <w:pPr>
+        <w:pStyle w:val="Listenabsatz"/>
+        <w:autoSpaceDE w:val="0"/>
+        <w:autoSpaceDN w:val="0"/>
+        <w:adjustRightInd w:val="0"/>
+        <w:spacing w:after="0" w:line="240" w:lineRule="auto"/>
+        <w:rPr>
+          <w:rFonts w:cs="Arial"/>
+          <w:sz w:val="24"/>
+          <w:szCs w:val="24"/>
+        </w:rPr>
+      </w:pPr>
+    </w:p>
+    <w:p>
+      <w:pPr>
+        <w:autoSpaceDE w:val="0"/>
+        <w:autoSpaceDN w:val="0"/>
+        <w:adjustRightInd w:val="0"/>
+        <w:spacing w:after="0" w:line="240" w:lineRule="auto"/>
+        <w:rPr>
+          <w:rFonts w:cs="Arial"/>
+          <w:sz w:val="24"/>
+          <w:szCs w:val="24"/>
+        </w:rPr>
+      </w:pPr>
+      <w:r>
         <w:rPr>
           <w:rFonts w:cs="Arial"/>
           <w:noProof/>
@@ -5181,65 +5472,10 @@
           <w:szCs w:val="24"/>
           <w:lang w:eastAsia="de-DE"/>
         </w:rPr>
-      </w:pPr>
-      <w:r>
-        <w:rPr>
-          <w:rFonts w:cs="Arial"/>
-          <w:sz w:val="24"/>
-          <w:szCs w:val="24"/>
-        </w:rPr>
-        <w:t>3. Beweisen Sie bitte diesen Zusammenhang.</w:t>
-      </w:r>
-      <w:r>
-        <w:rPr>
-          <w:rFonts w:cs="Arial"/>
-          <w:noProof/>
-          <w:sz w:val="24"/>
-          <w:szCs w:val="24"/>
-          <w:lang w:eastAsia="de-DE"/>
-        </w:rPr>
-        <w:t xml:space="preserve"> </w:t>
-      </w:r>
-    </w:p>
-    <w:p>
-      <w:pPr>
-        <w:autoSpaceDE w:val="0"/>
-        <w:autoSpaceDN w:val="0"/>
-        <w:adjustRightInd w:val="0"/>
-        <w:spacing w:after="0" w:line="240" w:lineRule="auto"/>
-        <w:rPr>
-          <w:rFonts w:cs="Arial"/>
-          <w:noProof/>
-          <w:sz w:val="24"/>
-          <w:szCs w:val="24"/>
-          <w:lang w:eastAsia="de-DE"/>
-        </w:rPr>
-      </w:pPr>
-    </w:p>
-    <w:p>
-      <w:pPr>
-        <w:autoSpaceDE w:val="0"/>
-        <w:autoSpaceDN w:val="0"/>
-        <w:adjustRightInd w:val="0"/>
-        <w:spacing w:after="0" w:line="240" w:lineRule="auto"/>
-        <w:rPr>
-          <w:rFonts w:cs="Arial"/>
-          <w:sz w:val="24"/>
-          <w:szCs w:val="24"/>
-        </w:rPr>
-      </w:pPr>
-      <w:r>
-        <w:rPr>
-          <w:rFonts w:cs="Arial"/>
-          <w:noProof/>
-          <w:sz w:val="24"/>
-          <w:szCs w:val="24"/>
-          <w:lang w:eastAsia="de-DE"/>
-        </w:rPr>
         <w:drawing>
-          <wp:inline distT="0" distB="0" distL="0" distR="0" wp14:anchorId="48357428" wp14:editId="45B60DAE">
-            <wp:extent cx="6227829" cy="4668982"/>
-            <wp:effectExtent l="0" t="0" r="1905" b="0"/>
+          <wp:inline distT="0" distB="0" distL="0" distR="0" wp14:anchorId="5AA2F3B2" wp14:editId="386BCB42">
+            <wp:extent cx="5760720" cy="4318631"/>
+            <wp:effectExtent l="0" t="0" r="0" b="6350"/>
             <wp:docPr id="5" name="Grafik 5" descr="C:\Users\abr824\Downloads\photo316940270181656501.jpg"/>
             <wp:cNvGraphicFramePr>
               <a:graphicFrameLocks xmlns:a="http://schemas.openxmlformats.org/drawingml/2006/main" noChangeAspect="1"/>
@@ -5269,7 +5505,7 @@
                   <pic:spPr bwMode="auto">
                     <a:xfrm>
                       <a:off x="0" y="0"/>
-                      <a:ext cx="6262324" cy="4694843"/>
+                      <a:ext cx="5760720" cy="4318631"/>
                     </a:xfrm>
                     <a:prstGeom prst="rect">
                       <a:avLst/>
@@ -5284,6 +5520,267 @@
             </a:graphic>
           </wp:inline>
         </w:drawing>
+      </w:r>
+    </w:p>
+    <w:p>
+      <w:pPr>
+        <w:autoSpaceDE w:val="0"/>
+        <w:autoSpaceDN w:val="0"/>
+        <w:adjustRightInd w:val="0"/>
+        <w:spacing w:after="0" w:line="240" w:lineRule="auto"/>
+        <w:rPr>
+          <w:rFonts w:cs="Arial"/>
+          <w:sz w:val="24"/>
+          <w:szCs w:val="24"/>
+        </w:rPr>
+      </w:pPr>
+    </w:p>
+    <w:p>
+      <w:pPr>
+        <w:autoSpaceDE w:val="0"/>
+        <w:autoSpaceDN w:val="0"/>
+        <w:adjustRightInd w:val="0"/>
+        <w:spacing w:after="0" w:line="240" w:lineRule="auto"/>
+        <w:rPr>
+          <w:rFonts w:cs="Arial"/>
+          <w:sz w:val="24"/>
+          <w:szCs w:val="24"/>
+        </w:rPr>
+      </w:pPr>
+    </w:p>
+    <w:p>
+      <w:pPr>
+        <w:autoSpaceDE w:val="0"/>
+        <w:autoSpaceDN w:val="0"/>
+        <w:adjustRightInd w:val="0"/>
+        <w:spacing w:after="0" w:line="240" w:lineRule="auto"/>
+        <w:rPr>
+          <w:rFonts w:cs="Arial"/>
+          <w:sz w:val="24"/>
+          <w:szCs w:val="24"/>
+        </w:rPr>
+      </w:pPr>
+      <w:r>
+        <w:rPr>
+          <w:rFonts w:cs="Arial"/>
+          <w:sz w:val="24"/>
+          <w:szCs w:val="24"/>
+        </w:rPr>
+        <w:t xml:space="preserve">2. Bitte bestimmen Sie die Anzahl von Kanten in vollständigen, bipartiten Graphen </w:t>
+      </w:r>
+      <w:proofErr w:type="spellStart"/>
+      <w:r>
+        <w:rPr>
+          <w:rFonts w:cs="Arial"/>
+          <w:sz w:val="24"/>
+          <w:szCs w:val="24"/>
+        </w:rPr>
+        <w:t>Kn</w:t>
+      </w:r>
+      <w:proofErr w:type="gramStart"/>
+      <w:r>
+        <w:rPr>
+          <w:rFonts w:cs="Arial"/>
+          <w:sz w:val="24"/>
+          <w:szCs w:val="24"/>
+        </w:rPr>
+        <w:t>;n</w:t>
+      </w:r>
+      <w:proofErr w:type="spellEnd"/>
+      <w:proofErr w:type="gramEnd"/>
+      <w:r>
+        <w:rPr>
+          <w:rFonts w:cs="Arial"/>
+          <w:sz w:val="24"/>
+          <w:szCs w:val="24"/>
+        </w:rPr>
+        <w:t>.</w:t>
+      </w:r>
+    </w:p>
+    <w:p>
+      <w:pPr>
+        <w:autoSpaceDE w:val="0"/>
+        <w:autoSpaceDN w:val="0"/>
+        <w:adjustRightInd w:val="0"/>
+        <w:spacing w:after="0" w:line="240" w:lineRule="auto"/>
+        <w:rPr>
+          <w:rFonts w:cs="Arial"/>
+          <w:sz w:val="24"/>
+          <w:szCs w:val="24"/>
+        </w:rPr>
+      </w:pPr>
+    </w:p>
+    <w:p>
+      <w:pPr>
+        <w:autoSpaceDE w:val="0"/>
+        <w:autoSpaceDN w:val="0"/>
+        <w:adjustRightInd w:val="0"/>
+        <w:spacing w:after="0" w:line="240" w:lineRule="auto"/>
+        <w:rPr>
+          <w:rFonts w:cs="Arial"/>
+          <w:color w:val="2E74B5" w:themeColor="accent1" w:themeShade="BF"/>
+          <w:sz w:val="24"/>
+          <w:szCs w:val="24"/>
+        </w:rPr>
+      </w:pPr>
+      <w:r>
+        <w:rPr>
+          <w:rFonts w:cs="Arial"/>
+          <w:color w:val="2E74B5" w:themeColor="accent1" w:themeShade="BF"/>
+          <w:sz w:val="24"/>
+          <w:szCs w:val="24"/>
+        </w:rPr>
+        <w:t>Die Anzahl der Kanten beträgt n * m</w:t>
+      </w:r>
+    </w:p>
+    <w:p>
+      <w:pPr>
+        <w:autoSpaceDE w:val="0"/>
+        <w:autoSpaceDN w:val="0"/>
+        <w:adjustRightInd w:val="0"/>
+        <w:spacing w:after="0" w:line="240" w:lineRule="auto"/>
+        <w:rPr>
+          <w:rFonts w:cs="Arial"/>
+          <w:sz w:val="24"/>
+          <w:szCs w:val="24"/>
+        </w:rPr>
+      </w:pPr>
+    </w:p>
+    <w:p>
+      <w:pPr>
+        <w:autoSpaceDE w:val="0"/>
+        <w:autoSpaceDN w:val="0"/>
+        <w:adjustRightInd w:val="0"/>
+        <w:spacing w:after="0" w:line="240" w:lineRule="auto"/>
+        <w:rPr>
+          <w:rFonts w:cs="Arial"/>
+          <w:noProof/>
+          <w:sz w:val="24"/>
+          <w:szCs w:val="24"/>
+          <w:lang w:eastAsia="de-DE"/>
+        </w:rPr>
+      </w:pPr>
+      <w:r>
+        <w:rPr>
+          <w:rFonts w:cs="Arial"/>
+          <w:sz w:val="24"/>
+          <w:szCs w:val="24"/>
+        </w:rPr>
+        <w:t>3. Beweisen Sie bitte diesen Zusammenhang.</w:t>
+      </w:r>
+      <w:r>
+        <w:rPr>
+          <w:rFonts w:cs="Arial"/>
+          <w:noProof/>
+          <w:sz w:val="24"/>
+          <w:szCs w:val="24"/>
+          <w:lang w:eastAsia="de-DE"/>
+        </w:rPr>
+        <w:t xml:space="preserve"> </w:t>
+      </w:r>
+    </w:p>
+    <w:p>
+      <w:pPr>
+        <w:autoSpaceDE w:val="0"/>
+        <w:autoSpaceDN w:val="0"/>
+        <w:adjustRightInd w:val="0"/>
+        <w:spacing w:after="0" w:line="240" w:lineRule="auto"/>
+        <w:rPr>
+          <w:rFonts w:cs="Arial"/>
+          <w:noProof/>
+          <w:color w:val="2E74B5" w:themeColor="accent1" w:themeShade="BF"/>
+          <w:sz w:val="24"/>
+          <w:szCs w:val="24"/>
+          <w:lang w:eastAsia="de-DE"/>
+        </w:rPr>
+      </w:pPr>
+      <w:r>
+        <w:rPr>
+          <w:rFonts w:cs="Arial"/>
+          <w:noProof/>
+          <w:color w:val="2E74B5" w:themeColor="accent1" w:themeShade="BF"/>
+          <w:sz w:val="24"/>
+          <w:szCs w:val="24"/>
+          <w:lang w:eastAsia="de-DE"/>
+        </w:rPr>
+        <w:t xml:space="preserve">Sei Kn,m vollständig bipartit, mit G=(V, E) und der Kante {v, w} element E, gilt entweder </w:t>
+      </w:r>
+      <w:r>
+        <w:rPr>
+          <w:rFonts w:cs="Arial"/>
+          <w:noProof/>
+          <w:color w:val="2E74B5" w:themeColor="accent1" w:themeShade="BF"/>
+          <w:sz w:val="24"/>
+          <w:szCs w:val="24"/>
+          <w:lang w:eastAsia="de-DE"/>
+        </w:rPr>
+        <w:br/>
+        <w:t>(v elemnt A UND w element B) ODER (v elemnt B UND w element A) , wobei A, B zwei disjunktive Teilmenge von V sind.</w:t>
+      </w:r>
+    </w:p>
+    <w:p>
+      <w:pPr>
+        <w:autoSpaceDE w:val="0"/>
+        <w:autoSpaceDN w:val="0"/>
+        <w:adjustRightInd w:val="0"/>
+        <w:spacing w:after="0" w:line="240" w:lineRule="auto"/>
+        <w:rPr>
+          <w:rFonts w:cs="Arial"/>
+          <w:noProof/>
+          <w:color w:val="2E74B5" w:themeColor="accent1" w:themeShade="BF"/>
+          <w:sz w:val="24"/>
+          <w:szCs w:val="24"/>
+          <w:lang w:eastAsia="de-DE"/>
+        </w:rPr>
+      </w:pPr>
+      <w:r>
+        <w:rPr>
+          <w:rFonts w:cs="Arial"/>
+          <w:noProof/>
+          <w:color w:val="2E74B5" w:themeColor="accent1" w:themeShade="BF"/>
+          <w:sz w:val="24"/>
+          <w:szCs w:val="24"/>
+          <w:lang w:eastAsia="de-DE"/>
+        </w:rPr>
+        <w:t>Dann muss jeder Knoten von A mit jeden Knoten von B verbunden sein.</w:t>
+      </w:r>
+    </w:p>
+    <w:p>
+      <w:pPr>
+        <w:autoSpaceDE w:val="0"/>
+        <w:autoSpaceDN w:val="0"/>
+        <w:adjustRightInd w:val="0"/>
+        <w:spacing w:after="0" w:line="240" w:lineRule="auto"/>
+        <w:rPr>
+          <w:rFonts w:cs="Arial"/>
+          <w:noProof/>
+          <w:color w:val="2E74B5" w:themeColor="accent1" w:themeShade="BF"/>
+          <w:sz w:val="24"/>
+          <w:szCs w:val="24"/>
+          <w:lang w:eastAsia="de-DE"/>
+        </w:rPr>
+      </w:pPr>
+      <w:r>
+        <w:rPr>
+          <w:rFonts w:cs="Arial"/>
+          <w:noProof/>
+          <w:color w:val="2E74B5" w:themeColor="accent1" w:themeShade="BF"/>
+          <w:sz w:val="24"/>
+          <w:szCs w:val="24"/>
+          <w:lang w:eastAsia="de-DE"/>
+        </w:rPr>
+        <w:t>Dann existieren |B| Kanten je Knoten von A</w:t>
+      </w:r>
+      <w:r>
+        <w:rPr>
+          <w:rFonts w:cs="Arial"/>
+          <w:noProof/>
+          <w:color w:val="2E74B5" w:themeColor="accent1" w:themeShade="BF"/>
+          <w:sz w:val="24"/>
+          <w:szCs w:val="24"/>
+          <w:lang w:eastAsia="de-DE"/>
+        </w:rPr>
+        <w:t>, also |A| * |B|.</w:t>
       </w:r>
     </w:p>
     <w:sectPr>
@@ -5500,9 +5997,9 @@
     </w:lvl>
   </w:abstractNum>
   <w:abstractNum w:abstractNumId="2">
-    <w:nsid w:val="4FE25DD1"/>
+    <w:nsid w:val="45DA77A4"/>
     <w:multiLevelType w:val="hybridMultilevel"/>
-    <w:tmpl w:val="BAE2DFB8"/>
+    <w:tmpl w:val="3364F666"/>
     <w:lvl w:ilvl="0" w:tplc="0407000F">
       <w:start w:val="1"/>
       <w:numFmt w:val="decimal"/>
@@ -5589,9 +6086,9 @@
     </w:lvl>
   </w:abstractNum>
   <w:abstractNum w:abstractNumId="3">
-    <w:nsid w:val="72114503"/>
+    <w:nsid w:val="4FE25DD1"/>
     <w:multiLevelType w:val="hybridMultilevel"/>
-    <w:tmpl w:val="D2B63E4E"/>
+    <w:tmpl w:val="BAE2DFB8"/>
     <w:lvl w:ilvl="0" w:tplc="0407000F">
       <w:start w:val="1"/>
       <w:numFmt w:val="decimal"/>
@@ -5677,17 +6174,109 @@
       </w:pPr>
     </w:lvl>
   </w:abstractNum>
+  <w:abstractNum w:abstractNumId="4">
+    <w:nsid w:val="72114503"/>
+    <w:multiLevelType w:val="hybridMultilevel"/>
+    <w:tmpl w:val="D2B63E4E"/>
+    <w:lvl w:ilvl="0" w:tplc="0407000F">
+      <w:start w:val="1"/>
+      <w:numFmt w:val="decimal"/>
+      <w:lvlText w:val="%1."/>
+      <w:lvlJc w:val="left"/>
+      <w:pPr>
+        <w:ind w:left="720" w:hanging="360"/>
+      </w:pPr>
+      <w:rPr>
+        <w:rFonts w:hint="default"/>
+      </w:rPr>
+    </w:lvl>
+    <w:lvl w:ilvl="1" w:tplc="04070019" w:tentative="1">
+      <w:start w:val="1"/>
+      <w:numFmt w:val="lowerLetter"/>
+      <w:lvlText w:val="%2."/>
+      <w:lvlJc w:val="left"/>
+      <w:pPr>
+        <w:ind w:left="1440" w:hanging="360"/>
+      </w:pPr>
+    </w:lvl>
+    <w:lvl w:ilvl="2" w:tplc="0407001B" w:tentative="1">
+      <w:start w:val="1"/>
+      <w:numFmt w:val="lowerRoman"/>
+      <w:lvlText w:val="%3."/>
+      <w:lvlJc w:val="right"/>
+      <w:pPr>
+        <w:ind w:left="2160" w:hanging="180"/>
+      </w:pPr>
+    </w:lvl>
+    <w:lvl w:ilvl="3" w:tplc="0407000F" w:tentative="1">
+      <w:start w:val="1"/>
+      <w:numFmt w:val="decimal"/>
+      <w:lvlText w:val="%4."/>
+      <w:lvlJc w:val="left"/>
+      <w:pPr>
+        <w:ind w:left="2880" w:hanging="360"/>
+      </w:pPr>
+    </w:lvl>
+    <w:lvl w:ilvl="4" w:tplc="04070019" w:tentative="1">
+      <w:start w:val="1"/>
+      <w:numFmt w:val="lowerLetter"/>
+      <w:lvlText w:val="%5."/>
+      <w:lvlJc w:val="left"/>
+      <w:pPr>
+        <w:ind w:left="3600" w:hanging="360"/>
+      </w:pPr>
+    </w:lvl>
+    <w:lvl w:ilvl="5" w:tplc="0407001B" w:tentative="1">
+      <w:start w:val="1"/>
+      <w:numFmt w:val="lowerRoman"/>
+      <w:lvlText w:val="%6."/>
+      <w:lvlJc w:val="right"/>
+      <w:pPr>
+        <w:ind w:left="4320" w:hanging="180"/>
+      </w:pPr>
+    </w:lvl>
+    <w:lvl w:ilvl="6" w:tplc="0407000F" w:tentative="1">
+      <w:start w:val="1"/>
+      <w:numFmt w:val="decimal"/>
+      <w:lvlText w:val="%7."/>
+      <w:lvlJc w:val="left"/>
+      <w:pPr>
+        <w:ind w:left="5040" w:hanging="360"/>
+      </w:pPr>
+    </w:lvl>
+    <w:lvl w:ilvl="7" w:tplc="04070019" w:tentative="1">
+      <w:start w:val="1"/>
+      <w:numFmt w:val="lowerLetter"/>
+      <w:lvlText w:val="%8."/>
+      <w:lvlJc w:val="left"/>
+      <w:pPr>
+        <w:ind w:left="5760" w:hanging="360"/>
+      </w:pPr>
+    </w:lvl>
+    <w:lvl w:ilvl="8" w:tplc="0407001B" w:tentative="1">
+      <w:start w:val="1"/>
+      <w:numFmt w:val="lowerRoman"/>
+      <w:lvlText w:val="%9."/>
+      <w:lvlJc w:val="right"/>
+      <w:pPr>
+        <w:ind w:left="6480" w:hanging="180"/>
+      </w:pPr>
+    </w:lvl>
+  </w:abstractNum>
   <w:num w:numId="1">
-    <w:abstractNumId w:val="3"/>
+    <w:abstractNumId w:val="4"/>
   </w:num>
   <w:num w:numId="2">
-    <w:abstractNumId w:val="2"/>
+    <w:abstractNumId w:val="3"/>
   </w:num>
   <w:num w:numId="3">
     <w:abstractNumId w:val="1"/>
   </w:num>
   <w:num w:numId="4">
     <w:abstractNumId w:val="0"/>
+  </w:num>
+  <w:num w:numId="5">
+    <w:abstractNumId w:val="2"/>
   </w:num>
 </w:numbering>
 </file>

</xml_diff>